<commit_message>
Upload React & Narual Network Files
</commit_message>
<xml_diff>
--- a/Artificial intelligence/Supervised Learning/Notes.docx
+++ b/Artificial intelligence/Supervised Learning/Notes.docx
@@ -182,15 +182,7 @@
           <w:sz w:val="36"/>
           <w:szCs w:val="36"/>
         </w:rPr>
-        <w:t>--------------------------------------</w:t>
-      </w:r>
-      <w:r>
-        <w:rPr>
-          <w:color w:val="70AD47" w:themeColor="accent6"/>
-          <w:sz w:val="36"/>
-          <w:szCs w:val="36"/>
-        </w:rPr>
-        <w:t>-----</w:t>
+        <w:t>-------------------------------------------</w:t>
       </w:r>
       <w:r>
         <w:rPr>
@@ -346,15 +338,7 @@
           <w:sz w:val="36"/>
           <w:szCs w:val="36"/>
         </w:rPr>
-        <w:t>-----------------------------------------------------</w:t>
-      </w:r>
-      <w:r>
-        <w:rPr>
-          <w:color w:val="70AD47" w:themeColor="accent6"/>
-          <w:sz w:val="36"/>
-          <w:szCs w:val="36"/>
-        </w:rPr>
-        <w:t>-</w:t>
+        <w:t>------------------------------------------------------</w:t>
       </w:r>
       <w:r>
         <w:rPr>
@@ -393,15 +377,7 @@
           <w:sz w:val="36"/>
           <w:szCs w:val="36"/>
         </w:rPr>
-        <w:t>-----------------------</w:t>
-      </w:r>
-      <w:r>
-        <w:rPr>
-          <w:color w:val="70AD47" w:themeColor="accent6"/>
-          <w:sz w:val="36"/>
-          <w:szCs w:val="36"/>
-        </w:rPr>
-        <w:t>-</w:t>
+        <w:t>------------------------</w:t>
       </w:r>
       <w:r>
         <w:rPr>
@@ -440,15 +416,7 @@
           <w:sz w:val="36"/>
           <w:szCs w:val="36"/>
         </w:rPr>
-        <w:t>------------------------------</w:t>
-      </w:r>
-      <w:r>
-        <w:rPr>
-          <w:color w:val="70AD47" w:themeColor="accent6"/>
-          <w:sz w:val="36"/>
-          <w:szCs w:val="36"/>
-        </w:rPr>
-        <w:t>-</w:t>
+        <w:t>-------------------------------</w:t>
       </w:r>
       <w:r>
         <w:rPr>
@@ -643,15 +611,7 @@
           <w:sz w:val="36"/>
           <w:szCs w:val="36"/>
         </w:rPr>
-        <w:t>------------------------------------------------------</w:t>
-      </w:r>
-      <w:r>
-        <w:rPr>
-          <w:color w:val="70AD47" w:themeColor="accent6"/>
-          <w:sz w:val="36"/>
-          <w:szCs w:val="36"/>
-        </w:rPr>
-        <w:t>-</w:t>
+        <w:t>-------------------------------------------------------</w:t>
       </w:r>
       <w:r>
         <w:rPr>
@@ -1027,7 +987,27 @@
           <w:sz w:val="32"/>
           <w:szCs w:val="32"/>
         </w:rPr>
-        <w:t xml:space="preserve">It is the data which all X in it have it own Y </w:t>
+        <w:t xml:space="preserve">It is the data which all X in it have </w:t>
+      </w:r>
+      <w:proofErr w:type="spellStart"/>
+      <w:proofErr w:type="gramStart"/>
+      <w:r>
+        <w:rPr>
+          <w:color w:val="5B9BD5" w:themeColor="accent5"/>
+          <w:sz w:val="32"/>
+          <w:szCs w:val="32"/>
+        </w:rPr>
+        <w:t>it</w:t>
+      </w:r>
+      <w:proofErr w:type="spellEnd"/>
+      <w:proofErr w:type="gramEnd"/>
+      <w:r>
+        <w:rPr>
+          <w:color w:val="5B9BD5" w:themeColor="accent5"/>
+          <w:sz w:val="32"/>
+          <w:szCs w:val="32"/>
+        </w:rPr>
+        <w:t xml:space="preserve"> own Y </w:t>
       </w:r>
     </w:p>
     <w:p>
@@ -1093,7 +1073,27 @@
           <w:sz w:val="32"/>
           <w:szCs w:val="32"/>
         </w:rPr>
-        <w:t xml:space="preserve">It is the data which all X in it have not it own Y </w:t>
+        <w:t xml:space="preserve">It is the data which all X in it have not </w:t>
+      </w:r>
+      <w:proofErr w:type="spellStart"/>
+      <w:proofErr w:type="gramStart"/>
+      <w:r>
+        <w:rPr>
+          <w:color w:val="5B9BD5" w:themeColor="accent5"/>
+          <w:sz w:val="32"/>
+          <w:szCs w:val="32"/>
+        </w:rPr>
+        <w:t>it</w:t>
+      </w:r>
+      <w:proofErr w:type="spellEnd"/>
+      <w:proofErr w:type="gramEnd"/>
+      <w:r>
+        <w:rPr>
+          <w:color w:val="5B9BD5" w:themeColor="accent5"/>
+          <w:sz w:val="32"/>
+          <w:szCs w:val="32"/>
+        </w:rPr>
+        <w:t xml:space="preserve"> own Y </w:t>
       </w:r>
     </w:p>
     <w:p>
@@ -1159,7 +1159,27 @@
           <w:sz w:val="32"/>
           <w:szCs w:val="32"/>
         </w:rPr>
-        <w:t xml:space="preserve">It is the data which all X in it have not it own Y </w:t>
+        <w:t xml:space="preserve">It is the data which all X in it have not </w:t>
+      </w:r>
+      <w:proofErr w:type="spellStart"/>
+      <w:proofErr w:type="gramStart"/>
+      <w:r>
+        <w:rPr>
+          <w:color w:val="5B9BD5" w:themeColor="accent5"/>
+          <w:sz w:val="32"/>
+          <w:szCs w:val="32"/>
+        </w:rPr>
+        <w:t>it</w:t>
+      </w:r>
+      <w:proofErr w:type="spellEnd"/>
+      <w:proofErr w:type="gramEnd"/>
+      <w:r>
+        <w:rPr>
+          <w:color w:val="5B9BD5" w:themeColor="accent5"/>
+          <w:sz w:val="32"/>
+          <w:szCs w:val="32"/>
+        </w:rPr>
+        <w:t xml:space="preserve"> own Y </w:t>
       </w:r>
     </w:p>
     <w:p>
@@ -1348,7 +1368,25 @@
           <w:sz w:val="32"/>
           <w:szCs w:val="32"/>
         </w:rPr>
-        <w:t>Have X ‘inputs’ and Y ‘outputs’ in Training Data</w:t>
+        <w:t>Have X ‘</w:t>
+      </w:r>
+      <w:proofErr w:type="gramStart"/>
+      <w:r>
+        <w:rPr>
+          <w:color w:val="5B9BD5" w:themeColor="accent5"/>
+          <w:sz w:val="32"/>
+          <w:szCs w:val="32"/>
+        </w:rPr>
+        <w:t>inputs’</w:t>
+      </w:r>
+      <w:proofErr w:type="gramEnd"/>
+      <w:r>
+        <w:rPr>
+          <w:color w:val="5B9BD5" w:themeColor="accent5"/>
+          <w:sz w:val="32"/>
+          <w:szCs w:val="32"/>
+        </w:rPr>
+        <w:t xml:space="preserve"> and Y ‘outputs’ in Training Data</w:t>
       </w:r>
     </w:p>
     <w:p>
@@ -1861,7 +1899,25 @@
           <w:sz w:val="32"/>
           <w:szCs w:val="32"/>
         </w:rPr>
-        <w:t>Leads to Decrease the number of labels to few number to increase the prediction rate</w:t>
+        <w:t xml:space="preserve">Leads to Decrease the number of labels to few </w:t>
+      </w:r>
+      <w:proofErr w:type="gramStart"/>
+      <w:r>
+        <w:rPr>
+          <w:color w:val="5B9BD5" w:themeColor="accent5"/>
+          <w:sz w:val="32"/>
+          <w:szCs w:val="32"/>
+        </w:rPr>
+        <w:t>number</w:t>
+      </w:r>
+      <w:proofErr w:type="gramEnd"/>
+      <w:r>
+        <w:rPr>
+          <w:color w:val="5B9BD5" w:themeColor="accent5"/>
+          <w:sz w:val="32"/>
+          <w:szCs w:val="32"/>
+        </w:rPr>
+        <w:t xml:space="preserve"> to increase the prediction rate</w:t>
       </w:r>
     </w:p>
     <w:p>
@@ -2364,7 +2420,23 @@
                 <w:sz w:val="40"/>
                 <w:szCs w:val="40"/>
               </w:rPr>
-              <w:t>Number ‘i’</w:t>
+              <w:t>Number ‘</w:t>
+            </w:r>
+            <w:proofErr w:type="spellStart"/>
+            <w:r>
+              <w:rPr>
+                <w:sz w:val="40"/>
+                <w:szCs w:val="40"/>
+              </w:rPr>
+              <w:t>i</w:t>
+            </w:r>
+            <w:proofErr w:type="spellEnd"/>
+            <w:r>
+              <w:rPr>
+                <w:sz w:val="40"/>
+                <w:szCs w:val="40"/>
+              </w:rPr>
+              <w:t>’</w:t>
             </w:r>
           </w:p>
         </w:tc>
@@ -2927,7 +2999,16 @@
           <w:sz w:val="40"/>
           <w:szCs w:val="40"/>
         </w:rPr>
-        <w:t>When use F(x) to Predict y, we will find the Predicted value is not exactly similar to main Y ‘target or output’, so that we will named the predicted value as y-hat ‘</w:t>
+        <w:t xml:space="preserve">When use F(x) to Predict y, we will find the Predicted value is not exactly similar to main Y ‘target or output’, so that we will named the predicted value as y-hat </w:t>
+      </w:r>
+      <w:proofErr w:type="gramStart"/>
+      <w:r>
+        <w:rPr>
+          <w:color w:val="5B9BD5" w:themeColor="accent5"/>
+          <w:sz w:val="40"/>
+          <w:szCs w:val="40"/>
+        </w:rPr>
+        <w:t>‘</w:t>
       </w:r>
       <w:r>
         <w:rPr>
@@ -2943,7 +3024,16 @@
           <w:sz w:val="40"/>
           <w:szCs w:val="40"/>
         </w:rPr>
-        <w:t xml:space="preserve">’ </w:t>
+        <w:t>’</w:t>
+      </w:r>
+      <w:proofErr w:type="gramEnd"/>
+      <w:r>
+        <w:rPr>
+          <w:color w:val="5B9BD5" w:themeColor="accent5"/>
+          <w:sz w:val="40"/>
+          <w:szCs w:val="40"/>
+        </w:rPr>
+        <w:t xml:space="preserve"> </w:t>
       </w:r>
     </w:p>
     <w:p>
@@ -3718,7 +3808,25 @@
           <w:sz w:val="40"/>
           <w:szCs w:val="40"/>
         </w:rPr>
-        <w:t>F(x) = wx + b</w:t>
+        <w:t xml:space="preserve">F(x) = </w:t>
+      </w:r>
+      <w:proofErr w:type="spellStart"/>
+      <w:r>
+        <w:rPr>
+          <w:color w:val="5B9BD5" w:themeColor="accent5"/>
+          <w:sz w:val="40"/>
+          <w:szCs w:val="40"/>
+        </w:rPr>
+        <w:t>wx</w:t>
+      </w:r>
+      <w:proofErr w:type="spellEnd"/>
+      <w:r>
+        <w:rPr>
+          <w:color w:val="5B9BD5" w:themeColor="accent5"/>
+          <w:sz w:val="40"/>
+          <w:szCs w:val="40"/>
+        </w:rPr>
+        <w:t xml:space="preserve"> + b</w:t>
       </w:r>
     </w:p>
     <w:p>
@@ -3762,8 +3870,36 @@
           <w:sz w:val="40"/>
           <w:szCs w:val="40"/>
         </w:rPr>
-        <w:t>Then, F(x) = wx + 0 = wx</w:t>
-      </w:r>
+        <w:t xml:space="preserve">Then, F(x) = </w:t>
+      </w:r>
+      <w:proofErr w:type="spellStart"/>
+      <w:r>
+        <w:rPr>
+          <w:color w:val="5B9BD5" w:themeColor="accent5"/>
+          <w:sz w:val="40"/>
+          <w:szCs w:val="40"/>
+        </w:rPr>
+        <w:t>wx</w:t>
+      </w:r>
+      <w:proofErr w:type="spellEnd"/>
+      <w:r>
+        <w:rPr>
+          <w:color w:val="5B9BD5" w:themeColor="accent5"/>
+          <w:sz w:val="40"/>
+          <w:szCs w:val="40"/>
+        </w:rPr>
+        <w:t xml:space="preserve"> + 0 = </w:t>
+      </w:r>
+      <w:proofErr w:type="spellStart"/>
+      <w:r>
+        <w:rPr>
+          <w:color w:val="5B9BD5" w:themeColor="accent5"/>
+          <w:sz w:val="40"/>
+          <w:szCs w:val="40"/>
+        </w:rPr>
+        <w:t>wx</w:t>
+      </w:r>
+      <w:proofErr w:type="spellEnd"/>
     </w:p>
     <w:p>
       <w:pPr>
@@ -3806,7 +3942,25 @@
           <w:sz w:val="40"/>
           <w:szCs w:val="40"/>
         </w:rPr>
-        <w:t>When apply new F(x) in J(w, b) as</w:t>
+        <w:t xml:space="preserve">When apply new F(x) in </w:t>
+      </w:r>
+      <w:proofErr w:type="gramStart"/>
+      <w:r>
+        <w:rPr>
+          <w:color w:val="5B9BD5" w:themeColor="accent5"/>
+          <w:sz w:val="40"/>
+          <w:szCs w:val="40"/>
+        </w:rPr>
+        <w:t>J(</w:t>
+      </w:r>
+      <w:proofErr w:type="gramEnd"/>
+      <w:r>
+        <w:rPr>
+          <w:color w:val="5B9BD5" w:themeColor="accent5"/>
+          <w:sz w:val="40"/>
+          <w:szCs w:val="40"/>
+        </w:rPr>
+        <w:t>w, b) as</w:t>
       </w:r>
     </w:p>
     <w:p>
@@ -3822,13 +3976,23 @@
           <w:szCs w:val="40"/>
         </w:rPr>
       </w:pPr>
-      <w:r>
-        <w:rPr>
-          <w:color w:val="5B9BD5" w:themeColor="accent5"/>
-          <w:sz w:val="40"/>
-          <w:szCs w:val="40"/>
-        </w:rPr>
-        <w:t>J(w, b) will be J(w)</w:t>
+      <w:proofErr w:type="gramStart"/>
+      <w:r>
+        <w:rPr>
+          <w:color w:val="5B9BD5" w:themeColor="accent5"/>
+          <w:sz w:val="40"/>
+          <w:szCs w:val="40"/>
+        </w:rPr>
+        <w:t>J(</w:t>
+      </w:r>
+      <w:proofErr w:type="gramEnd"/>
+      <w:r>
+        <w:rPr>
+          <w:color w:val="5B9BD5" w:themeColor="accent5"/>
+          <w:sz w:val="40"/>
+          <w:szCs w:val="40"/>
+        </w:rPr>
+        <w:t>w, b) will be J(w)</w:t>
       </w:r>
     </w:p>
     <w:p>
@@ -4195,7 +4359,25 @@
           <w:sz w:val="40"/>
           <w:szCs w:val="40"/>
         </w:rPr>
-        <w:t>The Plot will be 3D, so we use x axis as b, y axis as w &amp; z axis as J(w, b)</w:t>
+        <w:t xml:space="preserve">The Plot will be 3D, so we use x axis as b, y axis as w &amp; z axis as </w:t>
+      </w:r>
+      <w:proofErr w:type="gramStart"/>
+      <w:r>
+        <w:rPr>
+          <w:color w:val="5B9BD5" w:themeColor="accent5"/>
+          <w:sz w:val="40"/>
+          <w:szCs w:val="40"/>
+        </w:rPr>
+        <w:t>J(</w:t>
+      </w:r>
+      <w:proofErr w:type="gramEnd"/>
+      <w:r>
+        <w:rPr>
+          <w:color w:val="5B9BD5" w:themeColor="accent5"/>
+          <w:sz w:val="40"/>
+          <w:szCs w:val="40"/>
+        </w:rPr>
+        <w:t>w, b)</w:t>
       </w:r>
     </w:p>
     <w:p>
@@ -4217,7 +4399,25 @@
           <w:sz w:val="40"/>
           <w:szCs w:val="40"/>
         </w:rPr>
-        <w:t>At 3D Graph, We search at the minimum value of J(w, b), as this plots in Image</w:t>
+        <w:t xml:space="preserve">At 3D Graph, We search at the minimum value of </w:t>
+      </w:r>
+      <w:proofErr w:type="gramStart"/>
+      <w:r>
+        <w:rPr>
+          <w:color w:val="5B9BD5" w:themeColor="accent5"/>
+          <w:sz w:val="40"/>
+          <w:szCs w:val="40"/>
+        </w:rPr>
+        <w:t>J(</w:t>
+      </w:r>
+      <w:proofErr w:type="gramEnd"/>
+      <w:r>
+        <w:rPr>
+          <w:color w:val="5B9BD5" w:themeColor="accent5"/>
+          <w:sz w:val="40"/>
+          <w:szCs w:val="40"/>
+        </w:rPr>
+        <w:t>w, b), as this plots in Image</w:t>
       </w:r>
     </w:p>
     <w:p>
@@ -5401,7 +5601,25 @@
           <w:sz w:val="40"/>
           <w:szCs w:val="40"/>
         </w:rPr>
-        <w:t xml:space="preserve">, W using in J(w, b) to Check Minimizing </w:t>
+        <w:t xml:space="preserve">, W using in </w:t>
+      </w:r>
+      <w:proofErr w:type="gramStart"/>
+      <w:r>
+        <w:rPr>
+          <w:color w:val="FFC000" w:themeColor="accent4"/>
+          <w:sz w:val="40"/>
+          <w:szCs w:val="40"/>
+        </w:rPr>
+        <w:t>J(</w:t>
+      </w:r>
+      <w:proofErr w:type="gramEnd"/>
+      <w:r>
+        <w:rPr>
+          <w:color w:val="FFC000" w:themeColor="accent4"/>
+          <w:sz w:val="40"/>
+          <w:szCs w:val="40"/>
+        </w:rPr>
+        <w:t xml:space="preserve">w, b) to Check Minimizing </w:t>
       </w:r>
     </w:p>
     <w:p>
@@ -5440,7 +5658,25 @@
           <w:sz w:val="40"/>
           <w:szCs w:val="40"/>
         </w:rPr>
-        <w:t>, B using in J(w, b) to Check Minimizing</w:t>
+        <w:t xml:space="preserve">, B using in </w:t>
+      </w:r>
+      <w:proofErr w:type="gramStart"/>
+      <w:r>
+        <w:rPr>
+          <w:color w:val="FFC000" w:themeColor="accent4"/>
+          <w:sz w:val="40"/>
+          <w:szCs w:val="40"/>
+        </w:rPr>
+        <w:t>J(</w:t>
+      </w:r>
+      <w:proofErr w:type="gramEnd"/>
+      <w:r>
+        <w:rPr>
+          <w:color w:val="FFC000" w:themeColor="accent4"/>
+          <w:sz w:val="40"/>
+          <w:szCs w:val="40"/>
+        </w:rPr>
+        <w:t>w, b) to Check Minimizing</w:t>
       </w:r>
     </w:p>
     <w:p>
@@ -5594,7 +5830,47 @@
           <w:sz w:val="40"/>
           <w:szCs w:val="40"/>
         </w:rPr>
-        <w:t xml:space="preserve"> If derivative ‘slop’ positive value, then w get closer to 0</w:t>
+        <w:t xml:space="preserve"> If derivative ‘slop’ positive value, then </w:t>
+      </w:r>
+      <w:proofErr w:type="spellStart"/>
+      <w:r>
+        <w:rPr>
+          <w:rFonts w:eastAsiaTheme="minorEastAsia"/>
+          <w:color w:val="5B9BD5" w:themeColor="accent5"/>
+          <w:sz w:val="40"/>
+          <w:szCs w:val="40"/>
+        </w:rPr>
+        <w:t>w</w:t>
+      </w:r>
+      <w:proofErr w:type="spellEnd"/>
+      <w:r>
+        <w:rPr>
+          <w:rFonts w:eastAsiaTheme="minorEastAsia"/>
+          <w:color w:val="5B9BD5" w:themeColor="accent5"/>
+          <w:sz w:val="40"/>
+          <w:szCs w:val="40"/>
+        </w:rPr>
+        <w:t xml:space="preserve"> </w:t>
+      </w:r>
+      <w:proofErr w:type="gramStart"/>
+      <w:r>
+        <w:rPr>
+          <w:rFonts w:eastAsiaTheme="minorEastAsia"/>
+          <w:color w:val="5B9BD5" w:themeColor="accent5"/>
+          <w:sz w:val="40"/>
+          <w:szCs w:val="40"/>
+        </w:rPr>
+        <w:t>get</w:t>
+      </w:r>
+      <w:proofErr w:type="gramEnd"/>
+      <w:r>
+        <w:rPr>
+          <w:rFonts w:eastAsiaTheme="minorEastAsia"/>
+          <w:color w:val="5B9BD5" w:themeColor="accent5"/>
+          <w:sz w:val="40"/>
+          <w:szCs w:val="40"/>
+        </w:rPr>
+        <w:t xml:space="preserve"> closer to 0</w:t>
       </w:r>
     </w:p>
     <w:p>
@@ -5617,7 +5893,47 @@
           <w:sz w:val="40"/>
           <w:szCs w:val="40"/>
         </w:rPr>
-        <w:t xml:space="preserve">If derivative ‘slop’ negative value, then w get away from </w:t>
+        <w:t xml:space="preserve">If derivative ‘slop’ negative value, then </w:t>
+      </w:r>
+      <w:proofErr w:type="spellStart"/>
+      <w:r>
+        <w:rPr>
+          <w:rFonts w:eastAsiaTheme="minorEastAsia"/>
+          <w:color w:val="5B9BD5" w:themeColor="accent5"/>
+          <w:sz w:val="40"/>
+          <w:szCs w:val="40"/>
+        </w:rPr>
+        <w:t>w</w:t>
+      </w:r>
+      <w:proofErr w:type="spellEnd"/>
+      <w:r>
+        <w:rPr>
+          <w:rFonts w:eastAsiaTheme="minorEastAsia"/>
+          <w:color w:val="5B9BD5" w:themeColor="accent5"/>
+          <w:sz w:val="40"/>
+          <w:szCs w:val="40"/>
+        </w:rPr>
+        <w:t xml:space="preserve"> </w:t>
+      </w:r>
+      <w:proofErr w:type="gramStart"/>
+      <w:r>
+        <w:rPr>
+          <w:rFonts w:eastAsiaTheme="minorEastAsia"/>
+          <w:color w:val="5B9BD5" w:themeColor="accent5"/>
+          <w:sz w:val="40"/>
+          <w:szCs w:val="40"/>
+        </w:rPr>
+        <w:t>get</w:t>
+      </w:r>
+      <w:proofErr w:type="gramEnd"/>
+      <w:r>
+        <w:rPr>
+          <w:rFonts w:eastAsiaTheme="minorEastAsia"/>
+          <w:color w:val="5B9BD5" w:themeColor="accent5"/>
+          <w:sz w:val="40"/>
+          <w:szCs w:val="40"/>
+        </w:rPr>
+        <w:t xml:space="preserve"> away from </w:t>
       </w:r>
     </w:p>
     <w:p>
@@ -5734,7 +6050,27 @@
           <w:sz w:val="40"/>
           <w:szCs w:val="40"/>
         </w:rPr>
-        <w:t>If value so big, will causes in over shoot, so it step will be larger than needed, so that cannot reach to min point in graph, as</w:t>
+        <w:t xml:space="preserve">If value so big, will causes in over shoot, so </w:t>
+      </w:r>
+      <w:proofErr w:type="gramStart"/>
+      <w:r>
+        <w:rPr>
+          <w:rFonts w:eastAsiaTheme="minorEastAsia"/>
+          <w:color w:val="5B9BD5" w:themeColor="accent5"/>
+          <w:sz w:val="40"/>
+          <w:szCs w:val="40"/>
+        </w:rPr>
+        <w:t>it</w:t>
+      </w:r>
+      <w:proofErr w:type="gramEnd"/>
+      <w:r>
+        <w:rPr>
+          <w:rFonts w:eastAsiaTheme="minorEastAsia"/>
+          <w:color w:val="5B9BD5" w:themeColor="accent5"/>
+          <w:sz w:val="40"/>
+          <w:szCs w:val="40"/>
+        </w:rPr>
+        <w:t xml:space="preserve"> step will be larger than needed, so that cannot reach to min point in graph, as</w:t>
       </w:r>
     </w:p>
     <w:p>
@@ -6353,7 +6689,27 @@
           <w:sz w:val="40"/>
           <w:szCs w:val="40"/>
         </w:rPr>
-        <w:t xml:space="preserve">, so it step will be </w:t>
+        <w:t xml:space="preserve">, so </w:t>
+      </w:r>
+      <w:proofErr w:type="gramStart"/>
+      <w:r>
+        <w:rPr>
+          <w:rFonts w:eastAsiaTheme="minorEastAsia"/>
+          <w:color w:val="5B9BD5" w:themeColor="accent5"/>
+          <w:sz w:val="40"/>
+          <w:szCs w:val="40"/>
+        </w:rPr>
+        <w:t>it</w:t>
+      </w:r>
+      <w:proofErr w:type="gramEnd"/>
+      <w:r>
+        <w:rPr>
+          <w:rFonts w:eastAsiaTheme="minorEastAsia"/>
+          <w:color w:val="5B9BD5" w:themeColor="accent5"/>
+          <w:sz w:val="40"/>
+          <w:szCs w:val="40"/>
+        </w:rPr>
+        <w:t xml:space="preserve"> step will be </w:t>
       </w:r>
       <w:r>
         <w:rPr>
@@ -6981,6 +7337,7 @@
         </w:rPr>
         <w:t xml:space="preserve"> number </w:t>
       </w:r>
+      <w:proofErr w:type="spellStart"/>
       <w:r>
         <w:rPr>
           <w:color w:val="5B9BD5" w:themeColor="accent5"/>
@@ -6989,6 +7346,7 @@
         </w:rPr>
         <w:t>i</w:t>
       </w:r>
+      <w:proofErr w:type="spellEnd"/>
     </w:p>
     <w:p>
       <w:pPr>
@@ -7216,7 +7574,27 @@
           <w:sz w:val="40"/>
           <w:szCs w:val="40"/>
         </w:rPr>
-        <w:t xml:space="preserve"> value of cross pointing at matric x(i,j) </w:t>
+        <w:t xml:space="preserve"> value of cross pointing at matric x(</w:t>
+      </w:r>
+      <w:proofErr w:type="spellStart"/>
+      <w:proofErr w:type="gramStart"/>
+      <w:r>
+        <w:rPr>
+          <w:color w:val="5B9BD5" w:themeColor="accent5"/>
+          <w:sz w:val="40"/>
+          <w:szCs w:val="40"/>
+        </w:rPr>
+        <w:t>i,j</w:t>
+      </w:r>
+      <w:proofErr w:type="spellEnd"/>
+      <w:proofErr w:type="gramEnd"/>
+      <w:r>
+        <w:rPr>
+          <w:color w:val="5B9BD5" w:themeColor="accent5"/>
+          <w:sz w:val="40"/>
+          <w:szCs w:val="40"/>
+        </w:rPr>
+        <w:t xml:space="preserve">) </w:t>
       </w:r>
     </w:p>
     <w:p>
@@ -8723,13 +9101,23 @@
           <w:szCs w:val="40"/>
         </w:rPr>
       </w:pPr>
+      <w:proofErr w:type="spellStart"/>
       <w:r>
         <w:rPr>
           <w:color w:val="FFC000" w:themeColor="accent4"/>
           <w:sz w:val="40"/>
           <w:szCs w:val="40"/>
         </w:rPr>
-        <w:t>w&amp;x, it is a vectors</w:t>
+        <w:t>w&amp;x</w:t>
+      </w:r>
+      <w:proofErr w:type="spellEnd"/>
+      <w:r>
+        <w:rPr>
+          <w:color w:val="FFC000" w:themeColor="accent4"/>
+          <w:sz w:val="40"/>
+          <w:szCs w:val="40"/>
+        </w:rPr>
+        <w:t>, it is a vectors</w:t>
       </w:r>
     </w:p>
     <w:p>
@@ -8745,13 +9133,23 @@
           <w:szCs w:val="40"/>
         </w:rPr>
       </w:pPr>
+      <w:proofErr w:type="spellStart"/>
       <w:r>
         <w:rPr>
           <w:color w:val="FFC000" w:themeColor="accent4"/>
           <w:sz w:val="40"/>
           <w:szCs w:val="40"/>
         </w:rPr>
-        <w:t>w.x, it is dot product</w:t>
+        <w:t>w.x</w:t>
+      </w:r>
+      <w:proofErr w:type="spellEnd"/>
+      <w:r>
+        <w:rPr>
+          <w:color w:val="FFC000" w:themeColor="accent4"/>
+          <w:sz w:val="40"/>
+          <w:szCs w:val="40"/>
+        </w:rPr>
+        <w:t>, it is dot product</w:t>
       </w:r>
     </w:p>
     <w:p>
@@ -8795,7 +9193,25 @@
           <w:sz w:val="40"/>
           <w:szCs w:val="40"/>
         </w:rPr>
-        <w:t xml:space="preserve">When use F(x) to Predict y, we will find the Predicted value is not exactly similar to main Y ‘target or output’, so that we will named the predicted value as y-hat ‘  ’ </w:t>
+        <w:t xml:space="preserve">When use F(x) to Predict y, we will find the Predicted value is not exactly similar to main Y ‘target or output’, so that we will named the predicted value as y-hat </w:t>
+      </w:r>
+      <w:proofErr w:type="gramStart"/>
+      <w:r>
+        <w:rPr>
+          <w:color w:val="5B9BD5" w:themeColor="accent5"/>
+          <w:sz w:val="40"/>
+          <w:szCs w:val="40"/>
+        </w:rPr>
+        <w:t>‘  ’</w:t>
+      </w:r>
+      <w:proofErr w:type="gramEnd"/>
+      <w:r>
+        <w:rPr>
+          <w:color w:val="5B9BD5" w:themeColor="accent5"/>
+          <w:sz w:val="40"/>
+          <w:szCs w:val="40"/>
+        </w:rPr>
+        <w:t xml:space="preserve"> </w:t>
       </w:r>
     </w:p>
     <w:p>
@@ -12527,7 +12943,25 @@
           <w:sz w:val="40"/>
           <w:szCs w:val="40"/>
         </w:rPr>
-        <w:t xml:space="preserve">z, it is will be f(w, b) </w:t>
+        <w:t xml:space="preserve">z, it is will be </w:t>
+      </w:r>
+      <w:proofErr w:type="gramStart"/>
+      <w:r>
+        <w:rPr>
+          <w:color w:val="70AD47" w:themeColor="accent6"/>
+          <w:sz w:val="40"/>
+          <w:szCs w:val="40"/>
+        </w:rPr>
+        <w:t>f(</w:t>
+      </w:r>
+      <w:proofErr w:type="gramEnd"/>
+      <w:r>
+        <w:rPr>
+          <w:color w:val="70AD47" w:themeColor="accent6"/>
+          <w:sz w:val="40"/>
+          <w:szCs w:val="40"/>
+        </w:rPr>
+        <w:t xml:space="preserve">w, b) </w:t>
       </w:r>
       <m:oMath>
         <m:r>
@@ -16222,8 +16656,18 @@
           <w:sz w:val="40"/>
           <w:szCs w:val="40"/>
         </w:rPr>
-        <w:t>‘high bias’</w:t>
-      </w:r>
+        <w:t xml:space="preserve">‘high </w:t>
+      </w:r>
+      <w:proofErr w:type="spellStart"/>
+      <w:r>
+        <w:rPr>
+          <w:color w:val="FF0000"/>
+          <w:sz w:val="40"/>
+          <w:szCs w:val="40"/>
+        </w:rPr>
+        <w:t>bias’</w:t>
+      </w:r>
+      <w:proofErr w:type="spellEnd"/>
     </w:p>
     <w:p>
       <w:pPr>
@@ -16498,7 +16942,25 @@
           <w:sz w:val="40"/>
           <w:szCs w:val="40"/>
         </w:rPr>
-        <w:t>but the model predicts each new feature very away from it real value</w:t>
+        <w:t xml:space="preserve">but the model predicts each new feature very away from </w:t>
+      </w:r>
+      <w:proofErr w:type="gramStart"/>
+      <w:r>
+        <w:rPr>
+          <w:color w:val="5B9BD5" w:themeColor="accent5"/>
+          <w:sz w:val="40"/>
+          <w:szCs w:val="40"/>
+        </w:rPr>
+        <w:t>it</w:t>
+      </w:r>
+      <w:proofErr w:type="gramEnd"/>
+      <w:r>
+        <w:rPr>
+          <w:color w:val="5B9BD5" w:themeColor="accent5"/>
+          <w:sz w:val="40"/>
+          <w:szCs w:val="40"/>
+        </w:rPr>
+        <w:t xml:space="preserve"> real value</w:t>
       </w:r>
     </w:p>
     <w:p>
@@ -16901,39 +17363,7 @@
           <w:sz w:val="40"/>
           <w:szCs w:val="40"/>
         </w:rPr>
-        <w:t xml:space="preserve">It </w:t>
-      </w:r>
-      <w:r>
-        <w:rPr>
-          <w:color w:val="70AD47" w:themeColor="accent6"/>
-          <w:sz w:val="40"/>
-          <w:szCs w:val="40"/>
-        </w:rPr>
-        <w:t>is</w:t>
-      </w:r>
-      <w:r>
-        <w:rPr>
-          <w:color w:val="70AD47" w:themeColor="accent6"/>
-          <w:sz w:val="40"/>
-          <w:szCs w:val="40"/>
-        </w:rPr>
-        <w:t xml:space="preserve"> concept for solve</w:t>
-      </w:r>
-      <w:r>
-        <w:rPr>
-          <w:color w:val="70AD47" w:themeColor="accent6"/>
-          <w:sz w:val="40"/>
-          <w:szCs w:val="40"/>
-        </w:rPr>
-        <w:t xml:space="preserve"> Overfitting</w:t>
-      </w:r>
-      <w:r>
-        <w:rPr>
-          <w:color w:val="70AD47" w:themeColor="accent6"/>
-          <w:sz w:val="40"/>
-          <w:szCs w:val="40"/>
-        </w:rPr>
-        <w:t xml:space="preserve"> Problem</w:t>
+        <w:t>It is concept for solve Overfitting Problem</w:t>
       </w:r>
     </w:p>
     <w:p>
@@ -16955,7 +17385,25 @@
           <w:sz w:val="40"/>
           <w:szCs w:val="40"/>
         </w:rPr>
-        <w:t>It is term adding for j(w, b) function aims to avoided the model from overfitting problem</w:t>
+        <w:t xml:space="preserve">It is term adding for </w:t>
+      </w:r>
+      <w:proofErr w:type="gramStart"/>
+      <w:r>
+        <w:rPr>
+          <w:color w:val="70AD47" w:themeColor="accent6"/>
+          <w:sz w:val="40"/>
+          <w:szCs w:val="40"/>
+        </w:rPr>
+        <w:t>j(</w:t>
+      </w:r>
+      <w:proofErr w:type="gramEnd"/>
+      <w:r>
+        <w:rPr>
+          <w:color w:val="70AD47" w:themeColor="accent6"/>
+          <w:sz w:val="40"/>
+          <w:szCs w:val="40"/>
+        </w:rPr>
+        <w:t>w, b) function aims to avoided the model from overfitting problem</w:t>
       </w:r>
     </w:p>
     <w:p>
@@ -17323,23 +17771,25 @@
           <w:sz w:val="36"/>
           <w:szCs w:val="36"/>
         </w:rPr>
-        <w:t xml:space="preserve">In </w:t>
-      </w:r>
+        <w:t xml:space="preserve">In Gradient Descent will add new terms in the derivation of </w:t>
+      </w:r>
+      <w:proofErr w:type="gramStart"/>
       <w:r>
         <w:rPr>
           <w:color w:val="5B9BD5" w:themeColor="accent5"/>
           <w:sz w:val="36"/>
           <w:szCs w:val="36"/>
         </w:rPr>
-        <w:t xml:space="preserve">Gradient Descent </w:t>
-      </w:r>
+        <w:t>j(</w:t>
+      </w:r>
+      <w:proofErr w:type="gramEnd"/>
       <w:r>
         <w:rPr>
           <w:color w:val="5B9BD5" w:themeColor="accent5"/>
           <w:sz w:val="36"/>
           <w:szCs w:val="36"/>
         </w:rPr>
-        <w:t>will add new terms in the derivation of j(w, b)</w:t>
+        <w:t>w, b)</w:t>
       </w:r>
     </w:p>
     <w:p>
@@ -17840,16 +18290,7 @@
                 <w:sz w:val="36"/>
                 <w:szCs w:val="36"/>
               </w:rPr>
-              <m:t>d</m:t>
-            </m:r>
-            <m:r>
-              <w:rPr>
-                <w:rFonts w:ascii="Cambria Math" w:hAnsi="Cambria Math"/>
-                <w:color w:val="FFC000" w:themeColor="accent4"/>
-                <w:sz w:val="36"/>
-                <w:szCs w:val="36"/>
-              </w:rPr>
-              <m:t>b</m:t>
+              <m:t>db</m:t>
             </m:r>
           </m:den>
         </m:f>
@@ -19143,7 +19584,7 @@
       <w:lvlText w:val=""/>
       <w:lvlJc w:val="left"/>
       <w:pPr>
-        <w:ind w:left="1080" w:hanging="360"/>
+        <w:ind w:left="720" w:hanging="360"/>
       </w:pPr>
       <w:rPr>
         <w:rFonts w:ascii="Wingdings" w:hAnsi="Wingdings" w:cs="Times New Roman" w:hint="default"/>
@@ -23649,6 +24090,8 @@
     <w:rsid w:val="000D0F2F"/>
     <w:rsid w:val="00124B00"/>
     <w:rsid w:val="001E0A3B"/>
+    <w:rsid w:val="00354492"/>
+    <w:rsid w:val="003D385C"/>
     <w:rsid w:val="003E19A0"/>
     <w:rsid w:val="003E236E"/>
     <w:rsid w:val="004071D6"/>

</xml_diff>